<commit_message>
Backing up the reports and the current network
</commit_message>
<xml_diff>
--- a/Project Lab/Deep Neural Network Report.docx
+++ b/Project Lab/Deep Neural Network Report.docx
@@ -47,7 +47,7 @@
                 <wp:positionV relativeFrom="page">
                   <wp:posOffset>3817620</wp:posOffset>
                 </wp:positionV>
-                <wp:extent cx="7117080" cy="1717040"/>
+                <wp:extent cx="7117715" cy="1717675"/>
                 <wp:effectExtent l="0" t="0" r="0" b="0"/>
                 <wp:wrapNone/>
                 <wp:docPr id="1" name="Rectangle 18"/>
@@ -58,7 +58,7 @@
                       <wps:spPr>
                         <a:xfrm flipH="1">
                           <a:off x="0" y="0"/>
-                          <a:ext cx="7116480" cy="1716480"/>
+                          <a:ext cx="7117200" cy="1717200"/>
                         </a:xfrm>
                         <a:prstGeom prst="rect">
                           <a:avLst/>
@@ -83,7 +83,7 @@
           </mc:Choice>
           <mc:Fallback>
             <w:pict>
-              <v:rect id="shape_0" ID="Rectangle 18" stroked="f" style="position:absolute;margin-left:25.8pt;margin-top:300.6pt;width:560.3pt;height:135.1pt;flip:x;mso-position-horizontal:center;mso-position-horizontal-relative:page;mso-position-vertical-relative:page">
+              <v:rect id="shape_0" ID="Rectangle 18" stroked="f" style="position:absolute;margin-left:25.8pt;margin-top:300.6pt;width:560.35pt;height:135.15pt;flip:x;mso-position-horizontal:center;mso-position-horizontal-relative:page;mso-position-vertical-relative:page">
                 <w10:wrap type="none"/>
                 <v:fill o:detectmouseclick="t" on="false"/>
                 <v:stroke color="#3465a4" joinstyle="round" endcap="flat"/>
@@ -102,7 +102,7 @@
                 <wp:positionV relativeFrom="paragraph">
                   <wp:posOffset>8121650</wp:posOffset>
                 </wp:positionV>
-                <wp:extent cx="5761355" cy="1657350"/>
+                <wp:extent cx="5761990" cy="1657985"/>
                 <wp:effectExtent l="0" t="0" r="0" b="0"/>
                 <wp:wrapNone/>
                 <wp:docPr id="2" name="Frame2"/>
@@ -113,7 +113,7 @@
                       <wps:spPr>
                         <a:xfrm>
                           <a:off x="0" y="0"/>
-                          <a:ext cx="5760720" cy="1656720"/>
+                          <a:ext cx="5761440" cy="1657440"/>
                         </a:xfrm>
                         <a:prstGeom prst="rect">
                           <a:avLst/>
@@ -138,7 +138,7 @@
           </mc:Choice>
           <mc:Fallback>
             <w:pict>
-              <v:rect id="shape_0" ID="Frame2" stroked="f" style="position:absolute;margin-left:70.9pt;margin-top:639.5pt;width:453.55pt;height:130.4pt;mso-position-horizontal-relative:margin">
+              <v:rect id="shape_0" ID="Frame2" stroked="f" style="position:absolute;margin-left:70.9pt;margin-top:639.5pt;width:453.6pt;height:130.45pt;mso-position-horizontal-relative:margin">
                 <w10:wrap type="none"/>
                 <v:fill o:detectmouseclick="t" on="false"/>
                 <v:stroke color="#3465a4" joinstyle="round" endcap="flat"/>
@@ -157,7 +157,7 @@
                 <wp:positionV relativeFrom="page">
                   <wp:posOffset>3817620</wp:posOffset>
                 </wp:positionV>
-                <wp:extent cx="7116445" cy="1729105"/>
+                <wp:extent cx="7117080" cy="1729105"/>
                 <wp:effectExtent l="0" t="0" r="0" b="0"/>
                 <wp:wrapNone/>
                 <wp:docPr id="3" name="Frame1"/>
@@ -168,7 +168,7 @@
                       <wps:spPr>
                         <a:xfrm>
                           <a:off x="0" y="0"/>
-                          <a:ext cx="7115760" cy="1728360"/>
+                          <a:ext cx="7116480" cy="1728360"/>
                         </a:xfrm>
                         <a:prstGeom prst="rect">
                           <a:avLst/>
@@ -203,7 +203,7 @@
                               <w:tblLook w:firstRow="1" w:noVBand="1" w:lastRow="0" w:firstColumn="1" w:lastColumn="0" w:noHBand="0" w:val="04a0"/>
                             </w:tblPr>
                             <w:tblGrid>
-                              <w:gridCol w:w="11207"/>
+                              <w:gridCol w:w="11208"/>
                             </w:tblGrid>
                             <w:tr>
                               <w:trPr>
@@ -212,7 +212,7 @@
                               </w:trPr>
                               <w:tc>
                                 <w:tcPr>
-                                  <w:tcW w:w="11207" w:type="dxa"/>
+                                  <w:tcW w:w="11208" w:type="dxa"/>
                                   <w:cnfStyle w:val="001000000100" w:firstRow="0" w:lastRow="0" w:firstColumn="1" w:lastColumn="0" w:oddVBand="0" w:evenVBand="0" w:oddHBand="0" w:evenHBand="0" w:firstRowFirstColumn="1" w:firstRowLastColumn="0" w:lastRowFirstColumn="0" w:lastRowLastColumn="0"/>
                                   <w:tcBorders/>
                                   <w:shd w:color="auto" w:fill="F4B29B" w:themeFill="accent1" w:themeFillTint="66" w:val="clear"/>
@@ -224,7 +224,7 @@
                                       <w:docPartGallery w:val="Cover Pages"/>
                                       <w:docPartUnique w:val="true"/>
                                     </w:docPartObj>
-                                    <w:id w:val="984383627"/>
+                                    <w:id w:val="955233363"/>
                                   </w:sdtPr>
                                   <w:sdtContent>
                                     <w:p>
@@ -258,7 +258,7 @@
                               </w:trPr>
                               <w:tc>
                                 <w:tcPr>
-                                  <w:tcW w:w="11207" w:type="dxa"/>
+                                  <w:tcW w:w="11208" w:type="dxa"/>
                                   <w:cnfStyle w:val="001000000000" w:firstRow="0" w:lastRow="0" w:firstColumn="1" w:lastColumn="0" w:oddVBand="0" w:evenVBand="0" w:oddHBand="0" w:evenHBand="0" w:firstRowFirstColumn="0" w:firstRowLastColumn="0" w:lastRowFirstColumn="0" w:lastRowLastColumn="0"/>
                                   <w:tcBorders/>
                                   <w:shd w:color="auto" w:fill="D34817" w:themeFill="accent1" w:val="clear"/>
@@ -297,7 +297,7 @@
                               </w:trPr>
                               <w:tc>
                                 <w:tcPr>
-                                  <w:tcW w:w="11207" w:type="dxa"/>
+                                  <w:tcW w:w="11208" w:type="dxa"/>
                                   <w:cnfStyle w:val="001000000000" w:firstRow="0" w:lastRow="0" w:firstColumn="1" w:lastColumn="0" w:oddVBand="0" w:evenVBand="0" w:oddHBand="0" w:evenHBand="0" w:firstRowFirstColumn="0" w:firstRowLastColumn="0" w:lastRowFirstColumn="0" w:lastRowLastColumn="0"/>
                                   <w:tcBorders/>
                                   <w:shd w:color="auto" w:fill="918485" w:themeFill="accent5" w:val="clear"/>
@@ -332,7 +332,7 @@
                               </w:trPr>
                               <w:tc>
                                 <w:tcPr>
-                                  <w:tcW w:w="11207" w:type="dxa"/>
+                                  <w:tcW w:w="11208" w:type="dxa"/>
                                   <w:cnfStyle w:val="001000000000" w:firstRow="0" w:lastRow="0" w:firstColumn="1" w:lastColumn="0" w:oddVBand="0" w:evenVBand="0" w:oddHBand="0" w:evenHBand="0" w:firstRowFirstColumn="0" w:firstRowLastColumn="0" w:lastRowFirstColumn="0" w:lastRowLastColumn="0"/>
                                   <w:tcBorders/>
                                   <w:shd w:fill="auto" w:val="clear"/>
@@ -370,14 +370,10 @@
                             <w:pPr>
                               <w:pStyle w:val="FrameContents"/>
                               <w:spacing w:before="0" w:after="160"/>
-                              <w:rPr>
-                                <w:color w:val="000000"/>
-                              </w:rPr>
+                              <w:rPr/>
                             </w:pPr>
                             <w:r>
-                              <w:rPr>
-                                <w:color w:val="000000"/>
-                              </w:rPr>
+                              <w:rPr/>
                             </w:r>
                           </w:p>
                         </w:txbxContent>
@@ -393,7 +389,7 @@
           </mc:Choice>
           <mc:Fallback>
             <w:pict>
-              <v:rect id="shape_0" ID="Frame1" stroked="f" style="position:absolute;margin-left:25.85pt;margin-top:300.6pt;width:560.25pt;height:136.05pt;mso-position-horizontal:center;mso-position-horizontal-relative:page;mso-position-vertical-relative:page">
+              <v:rect id="shape_0" ID="Frame1" stroked="f" style="position:absolute;margin-left:25.8pt;margin-top:300.6pt;width:560.3pt;height:136.05pt;mso-position-horizontal:center;mso-position-horizontal-relative:page;mso-position-vertical-relative:page">
                 <w10:wrap type="none"/>
                 <v:fill o:detectmouseclick="t" on="false"/>
                 <v:stroke color="#3465a4" joinstyle="round" endcap="flat"/>
@@ -416,7 +412,7 @@
                         <w:tblLook w:firstRow="1" w:noVBand="1" w:lastRow="0" w:firstColumn="1" w:lastColumn="0" w:noHBand="0" w:val="04a0"/>
                       </w:tblPr>
                       <w:tblGrid>
-                        <w:gridCol w:w="11207"/>
+                        <w:gridCol w:w="11208"/>
                       </w:tblGrid>
                       <w:tr>
                         <w:trPr>
@@ -425,7 +421,7 @@
                         </w:trPr>
                         <w:tc>
                           <w:tcPr>
-                            <w:tcW w:w="11207" w:type="dxa"/>
+                            <w:tcW w:w="11208" w:type="dxa"/>
                             <w:cnfStyle w:val="001000000100" w:firstRow="0" w:lastRow="0" w:firstColumn="1" w:lastColumn="0" w:oddVBand="0" w:evenVBand="0" w:oddHBand="0" w:evenHBand="0" w:firstRowFirstColumn="1" w:firstRowLastColumn="0" w:lastRowFirstColumn="0" w:lastRowLastColumn="0"/>
                             <w:tcBorders/>
                             <w:shd w:color="auto" w:fill="F4B29B" w:themeFill="accent1" w:themeFillTint="66" w:val="clear"/>
@@ -437,7 +433,7 @@
                                 <w:docPartGallery w:val="Cover Pages"/>
                                 <w:docPartUnique w:val="true"/>
                               </w:docPartObj>
-                              <w:id w:val="1556123902"/>
+                              <w:id w:val="899391356"/>
                             </w:sdtPr>
                             <w:sdtContent>
                               <w:p>
@@ -471,7 +467,7 @@
                         </w:trPr>
                         <w:tc>
                           <w:tcPr>
-                            <w:tcW w:w="11207" w:type="dxa"/>
+                            <w:tcW w:w="11208" w:type="dxa"/>
                             <w:cnfStyle w:val="001000000000" w:firstRow="0" w:lastRow="0" w:firstColumn="1" w:lastColumn="0" w:oddVBand="0" w:evenVBand="0" w:oddHBand="0" w:evenHBand="0" w:firstRowFirstColumn="0" w:firstRowLastColumn="0" w:lastRowFirstColumn="0" w:lastRowLastColumn="0"/>
                             <w:tcBorders/>
                             <w:shd w:color="auto" w:fill="D34817" w:themeFill="accent1" w:val="clear"/>
@@ -510,7 +506,7 @@
                         </w:trPr>
                         <w:tc>
                           <w:tcPr>
-                            <w:tcW w:w="11207" w:type="dxa"/>
+                            <w:tcW w:w="11208" w:type="dxa"/>
                             <w:cnfStyle w:val="001000000000" w:firstRow="0" w:lastRow="0" w:firstColumn="1" w:lastColumn="0" w:oddVBand="0" w:evenVBand="0" w:oddHBand="0" w:evenHBand="0" w:firstRowFirstColumn="0" w:firstRowLastColumn="0" w:lastRowFirstColumn="0" w:lastRowLastColumn="0"/>
                             <w:tcBorders/>
                             <w:shd w:color="auto" w:fill="918485" w:themeFill="accent5" w:val="clear"/>
@@ -545,7 +541,7 @@
                         </w:trPr>
                         <w:tc>
                           <w:tcPr>
-                            <w:tcW w:w="11207" w:type="dxa"/>
+                            <w:tcW w:w="11208" w:type="dxa"/>
                             <w:cnfStyle w:val="001000000000" w:firstRow="0" w:lastRow="0" w:firstColumn="1" w:lastColumn="0" w:oddVBand="0" w:evenVBand="0" w:oddHBand="0" w:evenHBand="0" w:firstRowFirstColumn="0" w:firstRowLastColumn="0" w:lastRowFirstColumn="0" w:lastRowLastColumn="0"/>
                             <w:tcBorders/>
                             <w:shd w:fill="auto" w:val="clear"/>
@@ -583,14 +579,10 @@
                       <w:pPr>
                         <w:pStyle w:val="FrameContents"/>
                         <w:spacing w:before="0" w:after="160"/>
-                        <w:rPr>
-                          <w:color w:val="000000"/>
-                        </w:rPr>
+                        <w:rPr/>
                       </w:pPr>
                       <w:r>
-                        <w:rPr>
-                          <w:color w:val="000000"/>
-                        </w:rPr>
+                        <w:rPr/>
                       </w:r>
                     </w:p>
                   </w:txbxContent>
@@ -1437,35 +1429,7 @@
           <w:rtl w:val="true"/>
           <w:lang w:bidi="he-IL"/>
         </w:rPr>
-        <w:t xml:space="preserve">יצירת </w:t>
-      </w:r>
-      <w:r>
-        <w:rPr>
-          <w:rFonts w:ascii="Arial" w:hAnsi="Arial"/>
-          <w:b/>
-          <w:b/>
-          <w:bCs/>
-          <w:sz w:val="24"/>
-          <w:sz w:val="24"/>
-          <w:szCs w:val="24"/>
-          <w:rtl w:val="true"/>
-          <w:lang w:bidi="he-IL"/>
-        </w:rPr>
-        <w:t>המ</w:t>
-      </w:r>
-      <w:r>
-        <w:rPr>
-          <w:rFonts w:ascii="Arial" w:hAnsi="Arial"/>
-          <w:b/>
-          <w:b/>
-          <w:bCs/>
-          <w:sz w:val="24"/>
-          <w:sz w:val="24"/>
-          <w:szCs w:val="24"/>
-          <w:rtl w:val="true"/>
-          <w:lang w:bidi="he-IL"/>
-        </w:rPr>
-        <w:t xml:space="preserve">ודל </w:t>
+        <w:t xml:space="preserve">יצירת המודל </w:t>
       </w:r>
       <w:r>
         <w:rPr>
@@ -2529,83 +2493,67 @@
       </w:pPr>
       <w:r>
         <w:rPr>
-          <w:rtl w:val="true"/>
-        </w:rPr>
-      </w:r>
-    </w:p>
-    <w:p>
-      <w:pPr>
-        <w:pStyle w:val="Normal"/>
-        <w:bidi w:val="1"/>
-        <w:jc w:val="left"/>
-        <w:rPr/>
-      </w:pPr>
-      <w:r>
-        <w:rPr>
-          <w:rFonts w:ascii="Arial" w:hAnsi="Arial"/>
-          <w:b/>
-          <w:b/>
-          <w:bCs/>
-          <w:i w:val="false"/>
+          <w:rFonts w:ascii="Arial" w:hAnsi="Arial"/>
+          <w:b/>
+          <w:bCs/>
           <w:i w:val="false"/>
           <w:iCs w:val="false"/>
-          <w:sz w:val="28"/>
           <w:sz w:val="28"/>
           <w:szCs w:val="28"/>
           <w:u w:val="single"/>
           <w:rtl w:val="true"/>
           <w:lang w:bidi="he-IL"/>
         </w:rPr>
-        <w:t>סיכום תוצאות</w:t>
-      </w:r>
-      <w:r>
-        <w:rPr>
-          <w:rFonts w:cs="Arial" w:ascii="Arial" w:hAnsi="Arial"/>
-          <w:b/>
-          <w:bCs/>
+      </w:r>
+    </w:p>
+    <w:p>
+      <w:pPr>
+        <w:pStyle w:val="Normal"/>
+        <w:bidi w:val="1"/>
+        <w:jc w:val="left"/>
+        <w:rPr/>
+      </w:pPr>
+      <w:r>
+        <w:rPr>
+          <w:rFonts w:ascii="Arial" w:hAnsi="Arial"/>
+          <w:b/>
+          <w:b/>
+          <w:bCs/>
+          <w:i w:val="false"/>
           <w:i w:val="false"/>
           <w:iCs w:val="false"/>
+          <w:sz w:val="28"/>
           <w:sz w:val="28"/>
           <w:szCs w:val="28"/>
           <w:u w:val="single"/>
           <w:rtl w:val="true"/>
           <w:lang w:bidi="he-IL"/>
         </w:rPr>
-        <w:t xml:space="preserve">: </w:t>
-      </w:r>
-    </w:p>
-    <w:p>
-      <w:pPr>
-        <w:pStyle w:val="Normal"/>
-        <w:bidi w:val="1"/>
-        <w:jc w:val="left"/>
-        <w:rPr>
-          <w:rFonts w:ascii="Arial" w:hAnsi="Arial" w:cs="Arial"/>
-          <w:b/>
-          <w:b/>
-          <w:bCs/>
-          <w:i w:val="false"/>
+        <w:t>סיכום תוצאות</w:t>
+      </w:r>
+      <w:r>
+        <w:rPr>
+          <w:rFonts w:cs="Arial" w:ascii="Arial" w:hAnsi="Arial"/>
+          <w:b/>
+          <w:bCs/>
           <w:i w:val="false"/>
           <w:iCs w:val="false"/>
           <w:sz w:val="28"/>
           <w:szCs w:val="28"/>
           <w:u w:val="single"/>
-          <w:lang w:bidi="he-IL"/>
-        </w:rPr>
-      </w:pPr>
-      <w:r>
-        <w:rPr>
-          <w:rtl w:val="true"/>
-        </w:rPr>
-      </w:r>
-    </w:p>
-    <w:p>
-      <w:pPr>
-        <w:pStyle w:val="Normal"/>
-        <w:bidi w:val="1"/>
-        <w:jc w:val="left"/>
-        <w:rPr>
-          <w:rFonts w:ascii="Arial" w:hAnsi="Arial"/>
+          <w:rtl w:val="true"/>
+          <w:lang w:bidi="he-IL"/>
+        </w:rPr>
+        <w:t xml:space="preserve">: </w:t>
+      </w:r>
+    </w:p>
+    <w:p>
+      <w:pPr>
+        <w:pStyle w:val="Normal"/>
+        <w:bidi w:val="1"/>
+        <w:jc w:val="left"/>
+        <w:rPr>
+          <w:rFonts w:ascii="Arial" w:hAnsi="Arial" w:cs="Arial"/>
           <w:b/>
           <w:b/>
           <w:bCs/>
@@ -2620,39 +2568,24 @@
       </w:pPr>
       <w:r>
         <w:rPr>
-          <w:rtl w:val="true"/>
-        </w:rPr>
-      </w:r>
-      <w:r>
-        <w:br w:type="page"/>
-      </w:r>
-    </w:p>
-    <w:p>
-      <w:pPr>
-        <w:pStyle w:val="Normal"/>
-        <w:bidi w:val="1"/>
-        <w:jc w:val="left"/>
-        <w:rPr/>
-      </w:pPr>
-      <w:r>
-        <w:rPr>
-          <w:rFonts w:ascii="Arial" w:hAnsi="Arial"/>
-          <w:b/>
-          <w:b/>
-          <w:bCs/>
-          <w:i w:val="false"/>
+          <w:rFonts w:cs="Arial" w:ascii="Arial" w:hAnsi="Arial"/>
+          <w:b/>
+          <w:bCs/>
           <w:i w:val="false"/>
           <w:iCs w:val="false"/>
-          <w:sz w:val="28"/>
           <w:sz w:val="28"/>
           <w:szCs w:val="28"/>
           <w:u w:val="single"/>
           <w:rtl w:val="true"/>
           <w:lang w:bidi="he-IL"/>
         </w:rPr>
-        <w:t xml:space="preserve">חלק </w:t>
-      </w:r>
-      <w:r>
+      </w:r>
+    </w:p>
+    <w:p>
+      <w:pPr>
+        <w:pStyle w:val="Normal"/>
+        <w:bidi w:val="1"/>
+        <w:jc w:val="left"/>
         <w:rPr>
           <w:rFonts w:ascii="Arial" w:hAnsi="Arial"/>
           <w:b/>
@@ -2661,18 +2594,15 @@
           <w:i w:val="false"/>
           <w:i w:val="false"/>
           <w:iCs w:val="false"/>
-          <w:sz w:val="28"/>
           <w:sz w:val="28"/>
           <w:szCs w:val="28"/>
           <w:u w:val="single"/>
-          <w:rtl w:val="true"/>
-          <w:lang w:bidi="he-IL"/>
-        </w:rPr>
-        <w:t>שני קביעת המשקלים ההתחלתיים</w:t>
-      </w:r>
-      <w:r>
-        <w:rPr>
-          <w:rFonts w:cs="Arial" w:ascii="Arial" w:hAnsi="Arial"/>
+          <w:lang w:bidi="he-IL"/>
+        </w:rPr>
+      </w:pPr>
+      <w:r>
+        <w:rPr>
+          <w:rFonts w:ascii="Arial" w:hAnsi="Arial"/>
           <w:b/>
           <w:bCs/>
           <w:i w:val="false"/>
@@ -2683,126 +2613,17 @@
           <w:rtl w:val="true"/>
           <w:lang w:bidi="he-IL"/>
         </w:rPr>
-        <w:t>:</w:t>
-      </w:r>
-      <w:r>
-        <w:rPr>
-          <w:rFonts w:cs="Arial" w:ascii="Arial" w:hAnsi="Arial"/>
-          <w:rtl w:val="true"/>
-          <w:lang w:bidi="he-IL"/>
-        </w:rPr>
-        <w:t xml:space="preserve"> </w:t>
-      </w:r>
-    </w:p>
-    <w:p>
-      <w:pPr>
-        <w:pStyle w:val="Normal"/>
-        <w:bidi w:val="1"/>
-        <w:jc w:val="left"/>
-        <w:rPr>
-          <w:rFonts w:ascii="Arial" w:hAnsi="Arial" w:cs="Arial"/>
-          <w:b/>
-          <w:b/>
-          <w:bCs/>
-          <w:sz w:val="24"/>
-          <w:szCs w:val="24"/>
-          <w:lang w:bidi="he-IL"/>
-        </w:rPr>
-      </w:pPr>
-      <w:r>
-        <w:rPr>
-          <w:rtl w:val="true"/>
-        </w:rPr>
-      </w:r>
-    </w:p>
-    <w:p>
-      <w:pPr>
-        <w:pStyle w:val="Normal"/>
-        <w:bidi w:val="1"/>
-        <w:jc w:val="left"/>
-        <w:rPr>
-          <w:rFonts w:ascii="Arial" w:hAnsi="Arial" w:cs="Arial"/>
-          <w:b/>
-          <w:b/>
-          <w:bCs/>
-          <w:sz w:val="24"/>
-          <w:szCs w:val="24"/>
-          <w:lang w:bidi="he-IL"/>
-        </w:rPr>
-      </w:pPr>
-      <w:r>
-        <w:rPr>
-          <w:rtl w:val="true"/>
-        </w:rPr>
-      </w:r>
-    </w:p>
-    <w:p>
-      <w:pPr>
-        <w:pStyle w:val="Normal"/>
-        <w:bidi w:val="1"/>
-        <w:jc w:val="left"/>
-        <w:rPr>
-          <w:rFonts w:ascii="Arial" w:hAnsi="Arial" w:cs="Arial"/>
-          <w:b/>
-          <w:b/>
-          <w:bCs/>
-          <w:sz w:val="24"/>
-          <w:szCs w:val="24"/>
-          <w:lang w:bidi="he-IL"/>
-        </w:rPr>
-      </w:pPr>
-      <w:r>
-        <w:rPr>
-          <w:rFonts w:cs="Arial" w:ascii="Arial" w:hAnsi="Arial"/>
-          <w:b/>
-          <w:bCs/>
-          <w:sz w:val="24"/>
-          <w:szCs w:val="24"/>
-          <w:rtl w:val="true"/>
-          <w:lang w:bidi="he-IL"/>
-        </w:rPr>
-      </w:r>
-    </w:p>
-    <w:p>
-      <w:pPr>
-        <w:pStyle w:val="Normal"/>
-        <w:bidi w:val="1"/>
-        <w:jc w:val="left"/>
-        <w:rPr>
-          <w:rFonts w:ascii="Arial" w:hAnsi="Arial" w:cs="Arial"/>
-        </w:rPr>
-      </w:pPr>
-      <w:r>
-        <w:rPr>
-          <w:rFonts w:cs="Arial" w:ascii="Arial" w:hAnsi="Arial"/>
-          <w:rtl w:val="true"/>
-        </w:rPr>
-      </w:r>
-    </w:p>
-    <w:p>
-      <w:pPr>
-        <w:pStyle w:val="Normal"/>
-        <w:bidi w:val="1"/>
-        <w:jc w:val="left"/>
-        <w:rPr>
-          <w:rFonts w:ascii="Arial" w:hAnsi="Arial" w:cs="Arial"/>
-        </w:rPr>
-      </w:pPr>
-      <w:r>
-        <w:rPr>
-          <w:rFonts w:cs="Arial" w:ascii="Arial" w:hAnsi="Arial"/>
-          <w:rtl w:val="true"/>
-        </w:rPr>
-      </w:r>
-    </w:p>
-    <w:p>
-      <w:pPr>
-        <w:pStyle w:val="Normal"/>
-        <w:bidi w:val="1"/>
-        <w:jc w:val="left"/>
-        <w:rPr>
-          <w:rFonts w:ascii="Arial" w:hAnsi="Arial" w:cs="Arial"/>
-        </w:rPr>
+      </w:r>
+      <w:r>
+        <w:br w:type="page"/>
+      </w:r>
+    </w:p>
+    <w:p>
+      <w:pPr>
+        <w:pStyle w:val="Normal"/>
+        <w:bidi w:val="1"/>
+        <w:jc w:val="left"/>
+        <w:rPr/>
       </w:pPr>
       <w:r>
         <w:rPr>
@@ -2820,7 +2641,7 @@
           <w:rtl w:val="true"/>
           <w:lang w:bidi="he-IL"/>
         </w:rPr>
-        <w:t>סיכום תוצאות</w:t>
+        <w:t>חלק שני קביעת המשקלים ההתחלתיים</w:t>
       </w:r>
       <w:r>
         <w:rPr>
@@ -2835,18 +2656,138 @@
           <w:rtl w:val="true"/>
           <w:lang w:bidi="he-IL"/>
         </w:rPr>
-        <w:t xml:space="preserve">: </w:t>
-      </w:r>
-      <w:r>
-        <w:br w:type="page"/>
-      </w:r>
-    </w:p>
-    <w:p>
-      <w:pPr>
-        <w:pStyle w:val="Normal"/>
-        <w:bidi w:val="1"/>
-        <w:jc w:val="left"/>
-        <w:rPr/>
+        <w:t>:</w:t>
+      </w:r>
+      <w:r>
+        <w:rPr>
+          <w:rFonts w:cs="Arial" w:ascii="Arial" w:hAnsi="Arial"/>
+          <w:rtl w:val="true"/>
+          <w:lang w:bidi="he-IL"/>
+        </w:rPr>
+        <w:t xml:space="preserve"> </w:t>
+      </w:r>
+    </w:p>
+    <w:p>
+      <w:pPr>
+        <w:pStyle w:val="Normal"/>
+        <w:bidi w:val="1"/>
+        <w:jc w:val="left"/>
+        <w:rPr>
+          <w:rFonts w:ascii="Arial" w:hAnsi="Arial" w:cs="Arial"/>
+          <w:b/>
+          <w:b/>
+          <w:bCs/>
+          <w:sz w:val="24"/>
+          <w:szCs w:val="24"/>
+          <w:lang w:bidi="he-IL"/>
+        </w:rPr>
+      </w:pPr>
+      <w:r>
+        <w:rPr>
+          <w:rFonts w:cs="Arial" w:ascii="Arial" w:hAnsi="Arial"/>
+          <w:b/>
+          <w:bCs/>
+          <w:sz w:val="24"/>
+          <w:szCs w:val="24"/>
+          <w:rtl w:val="true"/>
+          <w:lang w:bidi="he-IL"/>
+        </w:rPr>
+      </w:r>
+    </w:p>
+    <w:p>
+      <w:pPr>
+        <w:pStyle w:val="Normal"/>
+        <w:bidi w:val="1"/>
+        <w:jc w:val="left"/>
+        <w:rPr>
+          <w:rFonts w:ascii="Arial" w:hAnsi="Arial" w:cs="Arial"/>
+          <w:b/>
+          <w:b/>
+          <w:bCs/>
+          <w:sz w:val="24"/>
+          <w:szCs w:val="24"/>
+          <w:lang w:bidi="he-IL"/>
+        </w:rPr>
+      </w:pPr>
+      <w:r>
+        <w:rPr>
+          <w:rFonts w:cs="Arial" w:ascii="Arial" w:hAnsi="Arial"/>
+          <w:b/>
+          <w:bCs/>
+          <w:sz w:val="24"/>
+          <w:szCs w:val="24"/>
+          <w:rtl w:val="true"/>
+          <w:lang w:bidi="he-IL"/>
+        </w:rPr>
+      </w:r>
+    </w:p>
+    <w:p>
+      <w:pPr>
+        <w:pStyle w:val="Normal"/>
+        <w:bidi w:val="1"/>
+        <w:jc w:val="left"/>
+        <w:rPr>
+          <w:rFonts w:ascii="Arial" w:hAnsi="Arial" w:cs="Arial"/>
+          <w:b/>
+          <w:b/>
+          <w:bCs/>
+          <w:sz w:val="24"/>
+          <w:szCs w:val="24"/>
+          <w:lang w:bidi="he-IL"/>
+        </w:rPr>
+      </w:pPr>
+      <w:r>
+        <w:rPr>
+          <w:rFonts w:cs="Arial" w:ascii="Arial" w:hAnsi="Arial"/>
+          <w:b/>
+          <w:bCs/>
+          <w:sz w:val="24"/>
+          <w:szCs w:val="24"/>
+          <w:rtl w:val="true"/>
+          <w:lang w:bidi="he-IL"/>
+        </w:rPr>
+      </w:r>
+    </w:p>
+    <w:p>
+      <w:pPr>
+        <w:pStyle w:val="Normal"/>
+        <w:bidi w:val="1"/>
+        <w:jc w:val="left"/>
+        <w:rPr>
+          <w:rFonts w:ascii="Arial" w:hAnsi="Arial" w:cs="Arial"/>
+        </w:rPr>
+      </w:pPr>
+      <w:r>
+        <w:rPr>
+          <w:rFonts w:cs="Arial" w:ascii="Arial" w:hAnsi="Arial"/>
+          <w:rtl w:val="true"/>
+        </w:rPr>
+      </w:r>
+    </w:p>
+    <w:p>
+      <w:pPr>
+        <w:pStyle w:val="Normal"/>
+        <w:bidi w:val="1"/>
+        <w:jc w:val="left"/>
+        <w:rPr>
+          <w:rFonts w:ascii="Arial" w:hAnsi="Arial" w:cs="Arial"/>
+        </w:rPr>
+      </w:pPr>
+      <w:r>
+        <w:rPr>
+          <w:rFonts w:cs="Arial" w:ascii="Arial" w:hAnsi="Arial"/>
+          <w:rtl w:val="true"/>
+        </w:rPr>
+      </w:r>
+    </w:p>
+    <w:p>
+      <w:pPr>
+        <w:pStyle w:val="Normal"/>
+        <w:bidi w:val="1"/>
+        <w:jc w:val="left"/>
+        <w:rPr>
+          <w:rFonts w:ascii="Arial" w:hAnsi="Arial" w:cs="Arial"/>
+        </w:rPr>
       </w:pPr>
       <w:r>
         <w:rPr>
@@ -2864,26 +2805,34 @@
           <w:rtl w:val="true"/>
           <w:lang w:bidi="he-IL"/>
         </w:rPr>
-        <w:t xml:space="preserve">חלק </w:t>
-      </w:r>
-      <w:r>
-        <w:rPr>
-          <w:rFonts w:ascii="Arial" w:hAnsi="Arial"/>
-          <w:b/>
-          <w:b/>
-          <w:bCs/>
-          <w:i w:val="false"/>
+        <w:t>סיכום תוצאות</w:t>
+      </w:r>
+      <w:r>
+        <w:rPr>
+          <w:rFonts w:cs="Arial" w:ascii="Arial" w:hAnsi="Arial"/>
+          <w:b/>
+          <w:bCs/>
           <w:i w:val="false"/>
           <w:iCs w:val="false"/>
-          <w:sz w:val="28"/>
           <w:sz w:val="28"/>
           <w:szCs w:val="28"/>
           <w:u w:val="single"/>
           <w:rtl w:val="true"/>
           <w:lang w:bidi="he-IL"/>
         </w:rPr>
-        <w:t xml:space="preserve">שלישי </w:t>
-      </w:r>
+        <w:t xml:space="preserve">: </w:t>
+      </w:r>
+      <w:r>
+        <w:br w:type="page"/>
+      </w:r>
+    </w:p>
+    <w:p>
+      <w:pPr>
+        <w:pStyle w:val="Normal"/>
+        <w:bidi w:val="1"/>
+        <w:jc w:val="left"/>
+        <w:rPr/>
+      </w:pPr>
       <w:r>
         <w:rPr>
           <w:rFonts w:ascii="Arial" w:hAnsi="Arial"/>
@@ -2900,7 +2849,7 @@
           <w:rtl w:val="true"/>
           <w:lang w:bidi="he-IL"/>
         </w:rPr>
-        <w:t xml:space="preserve">קיבוע ה </w:t>
+        <w:t xml:space="preserve">חלק שלישי קיבוע ה </w:t>
       </w:r>
       <w:r>
         <w:rPr>
@@ -2957,7 +2906,13 @@
       </w:pPr>
       <w:r>
         <w:rPr>
-          <w:rtl w:val="true"/>
+          <w:rFonts w:cs="Arial" w:ascii="Arial" w:hAnsi="Arial"/>
+          <w:b/>
+          <w:bCs/>
+          <w:sz w:val="24"/>
+          <w:szCs w:val="24"/>
+          <w:rtl w:val="true"/>
+          <w:lang w:bidi="he-IL"/>
         </w:rPr>
       </w:r>
     </w:p>
@@ -3242,80 +3197,189 @@
           <w:rFonts w:cs="Arial" w:ascii="Arial" w:hAnsi="Arial"/>
           <w:b/>
           <w:bCs/>
+          <w:sz w:val="24"/>
+          <w:szCs w:val="24"/>
+          <w:rtl w:val="true"/>
+          <w:lang w:bidi="he-IL"/>
+        </w:rPr>
+      </w:r>
+      <w:r>
+        <w:br w:type="page"/>
+      </w:r>
+    </w:p>
+    <w:p>
+      <w:pPr>
+        <w:pStyle w:val="Normal"/>
+        <w:bidi w:val="1"/>
+        <w:jc w:val="left"/>
+        <w:rPr/>
+      </w:pPr>
+      <w:r>
+        <w:rPr>
+          <w:rFonts w:ascii="Arial" w:hAnsi="Arial"/>
+          <w:b/>
+          <w:b/>
+          <w:bCs/>
+          <w:i w:val="false"/>
           <w:i w:val="false"/>
           <w:iCs w:val="false"/>
+          <w:sz w:val="28"/>
           <w:sz w:val="28"/>
           <w:szCs w:val="28"/>
           <w:u w:val="single"/>
           <w:rtl w:val="true"/>
           <w:lang w:bidi="he-IL"/>
         </w:rPr>
-      </w:r>
-      <w:r>
-        <w:br w:type="page"/>
-      </w:r>
-    </w:p>
-    <w:p>
-      <w:pPr>
-        <w:pStyle w:val="Normal"/>
-        <w:bidi w:val="1"/>
-        <w:jc w:val="left"/>
-        <w:rPr/>
-      </w:pPr>
-      <w:r>
-        <w:rPr>
-          <w:rFonts w:ascii="Arial" w:hAnsi="Arial"/>
-          <w:b/>
-          <w:b/>
-          <w:bCs/>
-          <w:i w:val="false"/>
+        <w:t xml:space="preserve">חלק רביעי הוספת שכבות </w:t>
+      </w:r>
+      <w:r>
+        <w:rPr>
+          <w:rFonts w:ascii="Arial" w:hAnsi="Arial"/>
+          <w:b/>
+          <w:bCs/>
           <w:i w:val="false"/>
           <w:iCs w:val="false"/>
-          <w:sz w:val="28"/>
           <w:sz w:val="28"/>
           <w:szCs w:val="28"/>
           <w:u w:val="single"/>
-          <w:rtl w:val="true"/>
-          <w:lang w:bidi="he-IL"/>
-        </w:rPr>
-        <w:t xml:space="preserve">חלק </w:t>
-      </w:r>
-      <w:r>
-        <w:rPr>
-          <w:rFonts w:ascii="Arial" w:hAnsi="Arial"/>
-          <w:b/>
-          <w:b/>
-          <w:bCs/>
-          <w:i w:val="false"/>
+          <w:lang w:bidi="he-IL"/>
+        </w:rPr>
+        <w:t>Normaliztion</w:t>
+      </w:r>
+      <w:r>
+        <w:rPr>
+          <w:rFonts w:ascii="Arial" w:hAnsi="Arial"/>
+          <w:b/>
+          <w:bCs/>
           <w:i w:val="false"/>
           <w:iCs w:val="false"/>
-          <w:sz w:val="28"/>
           <w:sz w:val="28"/>
           <w:szCs w:val="28"/>
           <w:u w:val="single"/>
           <w:rtl w:val="true"/>
           <w:lang w:bidi="he-IL"/>
         </w:rPr>
-        <w:t>רביעי</w:t>
-      </w:r>
-      <w:r>
-        <w:rPr>
-          <w:rFonts w:ascii="Arial" w:hAnsi="Arial"/>
-          <w:b/>
-          <w:b/>
-          <w:bCs/>
-          <w:i w:val="false"/>
+        <w:t xml:space="preserve"> </w:t>
+      </w:r>
+      <w:r>
+        <w:rPr>
+          <w:rFonts w:cs="Arial" w:ascii="Arial" w:hAnsi="Arial"/>
+          <w:b/>
+          <w:bCs/>
           <w:i w:val="false"/>
           <w:iCs w:val="false"/>
-          <w:sz w:val="28"/>
           <w:sz w:val="28"/>
           <w:szCs w:val="28"/>
           <w:u w:val="single"/>
           <w:rtl w:val="true"/>
           <w:lang w:bidi="he-IL"/>
         </w:rPr>
+        <w:t>:</w:t>
+      </w:r>
+      <w:r>
+        <w:rPr>
+          <w:rFonts w:cs="Arial" w:ascii="Arial" w:hAnsi="Arial"/>
+          <w:rtl w:val="true"/>
+          <w:lang w:bidi="he-IL"/>
+        </w:rPr>
         <w:t xml:space="preserve"> </w:t>
       </w:r>
+    </w:p>
+    <w:p>
+      <w:pPr>
+        <w:pStyle w:val="Normal"/>
+        <w:bidi w:val="1"/>
+        <w:jc w:val="left"/>
+        <w:rPr>
+          <w:rFonts w:ascii="Arial" w:hAnsi="Arial" w:cs="Arial"/>
+          <w:b/>
+          <w:b/>
+          <w:bCs/>
+          <w:sz w:val="24"/>
+          <w:szCs w:val="24"/>
+          <w:lang w:bidi="he-IL"/>
+        </w:rPr>
+      </w:pPr>
+      <w:r>
+        <w:rPr>
+          <w:rFonts w:cs="Arial" w:ascii="Arial" w:hAnsi="Arial"/>
+          <w:b/>
+          <w:bCs/>
+          <w:sz w:val="24"/>
+          <w:szCs w:val="24"/>
+          <w:rtl w:val="true"/>
+          <w:lang w:bidi="he-IL"/>
+        </w:rPr>
+      </w:r>
+    </w:p>
+    <w:p>
+      <w:pPr>
+        <w:pStyle w:val="Normal"/>
+        <w:bidi w:val="1"/>
+        <w:jc w:val="left"/>
+        <w:rPr>
+          <w:rFonts w:ascii="Arial" w:hAnsi="Arial" w:cs="Arial"/>
+          <w:b/>
+          <w:b/>
+          <w:bCs/>
+          <w:sz w:val="24"/>
+          <w:szCs w:val="24"/>
+          <w:lang w:bidi="he-IL"/>
+        </w:rPr>
+      </w:pPr>
+      <w:r>
+        <w:rPr>
+          <w:rFonts w:cs="Arial" w:ascii="Arial" w:hAnsi="Arial"/>
+          <w:b/>
+          <w:bCs/>
+          <w:sz w:val="24"/>
+          <w:szCs w:val="24"/>
+          <w:rtl w:val="true"/>
+          <w:lang w:bidi="he-IL"/>
+        </w:rPr>
+      </w:r>
+    </w:p>
+    <w:p>
+      <w:pPr>
+        <w:pStyle w:val="Normal"/>
+        <w:bidi w:val="1"/>
+        <w:jc w:val="left"/>
+        <w:rPr>
+          <w:rFonts w:ascii="Arial" w:hAnsi="Arial" w:cs="Arial"/>
+        </w:rPr>
+      </w:pPr>
+      <w:r>
+        <w:rPr>
+          <w:rFonts w:cs="Arial" w:ascii="Arial" w:hAnsi="Arial"/>
+          <w:rtl w:val="true"/>
+        </w:rPr>
+      </w:r>
+    </w:p>
+    <w:p>
+      <w:pPr>
+        <w:pStyle w:val="Normal"/>
+        <w:bidi w:val="1"/>
+        <w:jc w:val="left"/>
+        <w:rPr>
+          <w:rFonts w:ascii="Arial" w:hAnsi="Arial" w:cs="Arial"/>
+        </w:rPr>
+      </w:pPr>
+      <w:r>
+        <w:rPr>
+          <w:rFonts w:cs="Arial" w:ascii="Arial" w:hAnsi="Arial"/>
+          <w:rtl w:val="true"/>
+        </w:rPr>
+      </w:r>
+    </w:p>
+    <w:p>
+      <w:pPr>
+        <w:pStyle w:val="Normal"/>
+        <w:bidi w:val="1"/>
+        <w:jc w:val="left"/>
+        <w:rPr>
+          <w:rFonts w:ascii="Arial" w:hAnsi="Arial" w:cs="Arial"/>
+        </w:rPr>
+      </w:pPr>
       <w:r>
         <w:rPr>
           <w:rFonts w:ascii="Arial" w:hAnsi="Arial"/>
@@ -3332,11 +3396,11 @@
           <w:rtl w:val="true"/>
           <w:lang w:bidi="he-IL"/>
         </w:rPr>
-        <w:t xml:space="preserve">הוספת שכבות </w:t>
-      </w:r>
-      <w:r>
-        <w:rPr>
-          <w:rFonts w:ascii="Arial" w:hAnsi="Arial"/>
+        <w:t>סיכום תוצאות</w:t>
+      </w:r>
+      <w:r>
+        <w:rPr>
+          <w:rFonts w:cs="Arial" w:ascii="Arial" w:hAnsi="Arial"/>
           <w:b/>
           <w:bCs/>
           <w:i w:val="false"/>
@@ -3344,28 +3408,43 @@
           <w:sz w:val="28"/>
           <w:szCs w:val="28"/>
           <w:u w:val="single"/>
-          <w:lang w:bidi="he-IL"/>
-        </w:rPr>
-        <w:t>Normaliztion</w:t>
-      </w:r>
-      <w:r>
-        <w:rPr>
-          <w:rFonts w:ascii="Arial" w:hAnsi="Arial"/>
-          <w:b/>
-          <w:bCs/>
+          <w:rtl w:val="true"/>
+          <w:lang w:bidi="he-IL"/>
+        </w:rPr>
+        <w:t xml:space="preserve">: </w:t>
+      </w:r>
+      <w:r>
+        <w:br w:type="page"/>
+      </w:r>
+    </w:p>
+    <w:p>
+      <w:pPr>
+        <w:pStyle w:val="Normal"/>
+        <w:bidi w:val="1"/>
+        <w:jc w:val="left"/>
+        <w:rPr/>
+      </w:pPr>
+      <w:r>
+        <w:rPr>
+          <w:rFonts w:ascii="Arial" w:hAnsi="Arial"/>
+          <w:b/>
+          <w:b/>
+          <w:bCs/>
+          <w:i w:val="false"/>
           <w:i w:val="false"/>
           <w:iCs w:val="false"/>
+          <w:sz w:val="28"/>
           <w:sz w:val="28"/>
           <w:szCs w:val="28"/>
           <w:u w:val="single"/>
           <w:rtl w:val="true"/>
           <w:lang w:bidi="he-IL"/>
         </w:rPr>
-        <w:t xml:space="preserve"> </w:t>
-      </w:r>
-      <w:r>
-        <w:rPr>
-          <w:rFonts w:cs="Arial" w:ascii="Arial" w:hAnsi="Arial"/>
+        <w:t xml:space="preserve">חלק חמישי הוספת שכבות </w:t>
+      </w:r>
+      <w:r>
+        <w:rPr>
+          <w:rFonts w:ascii="Arial" w:hAnsi="Arial"/>
           <w:b/>
           <w:bCs/>
           <w:i w:val="false"/>
@@ -3373,126 +3452,24 @@
           <w:sz w:val="28"/>
           <w:szCs w:val="28"/>
           <w:u w:val="single"/>
-          <w:rtl w:val="true"/>
-          <w:lang w:bidi="he-IL"/>
-        </w:rPr>
-        <w:t>:</w:t>
-      </w:r>
-      <w:r>
-        <w:rPr>
-          <w:rFonts w:cs="Arial" w:ascii="Arial" w:hAnsi="Arial"/>
-          <w:rtl w:val="true"/>
-          <w:lang w:bidi="he-IL"/>
-        </w:rPr>
-        <w:t xml:space="preserve"> </w:t>
-      </w:r>
-    </w:p>
-    <w:p>
-      <w:pPr>
-        <w:pStyle w:val="Normal"/>
-        <w:bidi w:val="1"/>
-        <w:jc w:val="left"/>
-        <w:rPr>
-          <w:rFonts w:ascii="Arial" w:hAnsi="Arial" w:cs="Arial"/>
-          <w:b/>
-          <w:b/>
-          <w:bCs/>
-          <w:sz w:val="24"/>
-          <w:szCs w:val="24"/>
-          <w:lang w:bidi="he-IL"/>
-        </w:rPr>
-      </w:pPr>
-      <w:r>
-        <w:rPr>
-          <w:rtl w:val="true"/>
-        </w:rPr>
-      </w:r>
-    </w:p>
-    <w:p>
-      <w:pPr>
-        <w:pStyle w:val="Normal"/>
-        <w:bidi w:val="1"/>
-        <w:jc w:val="left"/>
-        <w:rPr>
-          <w:rFonts w:ascii="Arial" w:hAnsi="Arial" w:cs="Arial"/>
-          <w:b/>
-          <w:b/>
-          <w:bCs/>
-          <w:sz w:val="24"/>
-          <w:szCs w:val="24"/>
-          <w:lang w:bidi="he-IL"/>
-        </w:rPr>
-      </w:pPr>
-      <w:r>
-        <w:rPr>
-          <w:rFonts w:cs="Arial" w:ascii="Arial" w:hAnsi="Arial"/>
-          <w:b/>
-          <w:bCs/>
-          <w:sz w:val="24"/>
-          <w:szCs w:val="24"/>
-          <w:rtl w:val="true"/>
-          <w:lang w:bidi="he-IL"/>
-        </w:rPr>
-      </w:r>
-    </w:p>
-    <w:p>
-      <w:pPr>
-        <w:pStyle w:val="Normal"/>
-        <w:bidi w:val="1"/>
-        <w:jc w:val="left"/>
-        <w:rPr>
-          <w:rFonts w:ascii="Arial" w:hAnsi="Arial" w:cs="Arial"/>
-        </w:rPr>
-      </w:pPr>
-      <w:r>
-        <w:rPr>
-          <w:rFonts w:cs="Arial" w:ascii="Arial" w:hAnsi="Arial"/>
-          <w:rtl w:val="true"/>
-        </w:rPr>
-      </w:r>
-    </w:p>
-    <w:p>
-      <w:pPr>
-        <w:pStyle w:val="Normal"/>
-        <w:bidi w:val="1"/>
-        <w:jc w:val="left"/>
-        <w:rPr>
-          <w:rFonts w:ascii="Arial" w:hAnsi="Arial" w:cs="Arial"/>
-        </w:rPr>
-      </w:pPr>
-      <w:r>
-        <w:rPr>
-          <w:rFonts w:cs="Arial" w:ascii="Arial" w:hAnsi="Arial"/>
-          <w:rtl w:val="true"/>
-        </w:rPr>
-      </w:r>
-    </w:p>
-    <w:p>
-      <w:pPr>
-        <w:pStyle w:val="Normal"/>
-        <w:bidi w:val="1"/>
-        <w:jc w:val="left"/>
-        <w:rPr>
-          <w:rFonts w:ascii="Arial" w:hAnsi="Arial" w:cs="Arial"/>
-        </w:rPr>
-      </w:pPr>
-      <w:r>
-        <w:rPr>
-          <w:rFonts w:ascii="Arial" w:hAnsi="Arial"/>
-          <w:b/>
-          <w:b/>
-          <w:bCs/>
-          <w:i w:val="false"/>
+          <w:lang w:bidi="he-IL"/>
+        </w:rPr>
+        <w:t>Dropout</w:t>
+      </w:r>
+      <w:r>
+        <w:rPr>
+          <w:rFonts w:ascii="Arial" w:hAnsi="Arial"/>
+          <w:b/>
+          <w:bCs/>
           <w:i w:val="false"/>
           <w:iCs w:val="false"/>
-          <w:sz w:val="28"/>
           <w:sz w:val="28"/>
           <w:szCs w:val="28"/>
           <w:u w:val="single"/>
           <w:rtl w:val="true"/>
           <w:lang w:bidi="he-IL"/>
         </w:rPr>
-        <w:t>סיכום תוצאות</w:t>
+        <w:t xml:space="preserve"> </w:t>
       </w:r>
       <w:r>
         <w:rPr>
@@ -3507,18 +3484,111 @@
           <w:rtl w:val="true"/>
           <w:lang w:bidi="he-IL"/>
         </w:rPr>
-        <w:t xml:space="preserve">: </w:t>
-      </w:r>
-      <w:r>
-        <w:br w:type="page"/>
-      </w:r>
-    </w:p>
-    <w:p>
-      <w:pPr>
-        <w:pStyle w:val="Normal"/>
-        <w:bidi w:val="1"/>
-        <w:jc w:val="left"/>
-        <w:rPr/>
+        <w:t>:</w:t>
+      </w:r>
+      <w:r>
+        <w:rPr>
+          <w:rFonts w:cs="Arial" w:ascii="Arial" w:hAnsi="Arial"/>
+          <w:rtl w:val="true"/>
+          <w:lang w:bidi="he-IL"/>
+        </w:rPr>
+        <w:t xml:space="preserve"> </w:t>
+      </w:r>
+    </w:p>
+    <w:p>
+      <w:pPr>
+        <w:pStyle w:val="Normal"/>
+        <w:bidi w:val="1"/>
+        <w:jc w:val="left"/>
+        <w:rPr>
+          <w:rFonts w:ascii="Arial" w:hAnsi="Arial" w:cs="Arial"/>
+          <w:b/>
+          <w:b/>
+          <w:bCs/>
+          <w:sz w:val="24"/>
+          <w:szCs w:val="24"/>
+          <w:lang w:bidi="he-IL"/>
+        </w:rPr>
+      </w:pPr>
+      <w:r>
+        <w:rPr>
+          <w:rFonts w:cs="Arial" w:ascii="Arial" w:hAnsi="Arial"/>
+          <w:b/>
+          <w:bCs/>
+          <w:sz w:val="24"/>
+          <w:szCs w:val="24"/>
+          <w:rtl w:val="true"/>
+          <w:lang w:bidi="he-IL"/>
+        </w:rPr>
+      </w:r>
+    </w:p>
+    <w:p>
+      <w:pPr>
+        <w:pStyle w:val="Normal"/>
+        <w:bidi w:val="1"/>
+        <w:jc w:val="left"/>
+        <w:rPr>
+          <w:rFonts w:ascii="Arial" w:hAnsi="Arial" w:cs="Arial"/>
+          <w:b/>
+          <w:b/>
+          <w:bCs/>
+          <w:sz w:val="24"/>
+          <w:szCs w:val="24"/>
+          <w:lang w:bidi="he-IL"/>
+        </w:rPr>
+      </w:pPr>
+      <w:r>
+        <w:rPr>
+          <w:rFonts w:cs="Arial" w:ascii="Arial" w:hAnsi="Arial"/>
+          <w:b/>
+          <w:bCs/>
+          <w:sz w:val="24"/>
+          <w:szCs w:val="24"/>
+          <w:rtl w:val="true"/>
+          <w:lang w:bidi="he-IL"/>
+        </w:rPr>
+      </w:r>
+    </w:p>
+    <w:p>
+      <w:pPr>
+        <w:pStyle w:val="Normal"/>
+        <w:bidi w:val="1"/>
+        <w:jc w:val="left"/>
+        <w:rPr>
+          <w:rFonts w:ascii="Arial" w:hAnsi="Arial" w:cs="Arial"/>
+        </w:rPr>
+      </w:pPr>
+      <w:r>
+        <w:rPr>
+          <w:rFonts w:cs="Arial" w:ascii="Arial" w:hAnsi="Arial"/>
+          <w:rtl w:val="true"/>
+        </w:rPr>
+      </w:r>
+    </w:p>
+    <w:p>
+      <w:pPr>
+        <w:pStyle w:val="Normal"/>
+        <w:bidi w:val="1"/>
+        <w:jc w:val="left"/>
+        <w:rPr>
+          <w:rFonts w:ascii="Arial" w:hAnsi="Arial" w:cs="Arial"/>
+        </w:rPr>
+      </w:pPr>
+      <w:r>
+        <w:rPr>
+          <w:rFonts w:cs="Arial" w:ascii="Arial" w:hAnsi="Arial"/>
+          <w:rtl w:val="true"/>
+        </w:rPr>
+      </w:r>
+    </w:p>
+    <w:p>
+      <w:pPr>
+        <w:pStyle w:val="Normal"/>
+        <w:bidi w:val="1"/>
+        <w:jc w:val="left"/>
+        <w:rPr>
+          <w:rFonts w:ascii="Arial" w:hAnsi="Arial" w:cs="Arial"/>
+        </w:rPr>
       </w:pPr>
       <w:r>
         <w:rPr>
@@ -3536,26 +3606,34 @@
           <w:rtl w:val="true"/>
           <w:lang w:bidi="he-IL"/>
         </w:rPr>
-        <w:t xml:space="preserve">חלק </w:t>
-      </w:r>
-      <w:r>
-        <w:rPr>
-          <w:rFonts w:ascii="Arial" w:hAnsi="Arial"/>
-          <w:b/>
-          <w:b/>
-          <w:bCs/>
-          <w:i w:val="false"/>
+        <w:t>סיכום תוצאות</w:t>
+      </w:r>
+      <w:r>
+        <w:rPr>
+          <w:rFonts w:cs="Arial" w:ascii="Arial" w:hAnsi="Arial"/>
+          <w:b/>
+          <w:bCs/>
           <w:i w:val="false"/>
           <w:iCs w:val="false"/>
-          <w:sz w:val="28"/>
           <w:sz w:val="28"/>
           <w:szCs w:val="28"/>
           <w:u w:val="single"/>
           <w:rtl w:val="true"/>
           <w:lang w:bidi="he-IL"/>
         </w:rPr>
-        <w:t>חמישי</w:t>
-      </w:r>
+        <w:t xml:space="preserve">: </w:t>
+      </w:r>
+      <w:r>
+        <w:br w:type="page"/>
+      </w:r>
+    </w:p>
+    <w:p>
+      <w:pPr>
+        <w:pStyle w:val="Normal"/>
+        <w:bidi w:val="1"/>
+        <w:jc w:val="left"/>
+        <w:rPr/>
+      </w:pPr>
       <w:r>
         <w:rPr>
           <w:rFonts w:ascii="Arial" w:hAnsi="Arial"/>
@@ -3572,78 +3650,31 @@
           <w:rtl w:val="true"/>
           <w:lang w:bidi="he-IL"/>
         </w:rPr>
-        <w:t xml:space="preserve"> </w:t>
-      </w:r>
-      <w:r>
-        <w:rPr>
-          <w:rFonts w:ascii="Arial" w:hAnsi="Arial"/>
-          <w:b/>
-          <w:b/>
-          <w:bCs/>
-          <w:i w:val="false"/>
+        <w:t>חלק שישי אימון הרשת ושמירת המשקלים שלה</w:t>
+      </w:r>
+      <w:r>
+        <w:rPr>
+          <w:rFonts w:cs="Arial" w:ascii="Arial" w:hAnsi="Arial"/>
+          <w:b/>
+          <w:bCs/>
           <w:i w:val="false"/>
           <w:iCs w:val="false"/>
-          <w:sz w:val="28"/>
           <w:sz w:val="28"/>
           <w:szCs w:val="28"/>
           <w:u w:val="single"/>
           <w:rtl w:val="true"/>
           <w:lang w:bidi="he-IL"/>
         </w:rPr>
-        <w:t xml:space="preserve">הוספת שכבות </w:t>
-      </w:r>
-      <w:r>
-        <w:rPr>
-          <w:rFonts w:ascii="Arial" w:hAnsi="Arial"/>
-          <w:b/>
-          <w:bCs/>
-          <w:i w:val="false"/>
-          <w:iCs w:val="false"/>
-          <w:sz w:val="28"/>
-          <w:szCs w:val="28"/>
-          <w:u w:val="single"/>
-          <w:lang w:bidi="he-IL"/>
-        </w:rPr>
-        <w:t>Dense</w:t>
-      </w:r>
-      <w:r>
-        <w:rPr>
-          <w:rFonts w:ascii="Arial" w:hAnsi="Arial"/>
-          <w:b/>
-          <w:bCs/>
-          <w:i w:val="false"/>
-          <w:iCs w:val="false"/>
-          <w:sz w:val="28"/>
-          <w:szCs w:val="28"/>
-          <w:u w:val="single"/>
+        <w:t>:</w:t>
+      </w:r>
+      <w:r>
+        <w:rPr>
+          <w:rFonts w:cs="Arial" w:ascii="Arial" w:hAnsi="Arial"/>
           <w:rtl w:val="true"/>
           <w:lang w:bidi="he-IL"/>
         </w:rPr>
         <w:t xml:space="preserve"> </w:t>
       </w:r>
-      <w:r>
-        <w:rPr>
-          <w:rFonts w:cs="Arial" w:ascii="Arial" w:hAnsi="Arial"/>
-          <w:b/>
-          <w:bCs/>
-          <w:i w:val="false"/>
-          <w:iCs w:val="false"/>
-          <w:sz w:val="28"/>
-          <w:szCs w:val="28"/>
-          <w:u w:val="single"/>
-          <w:rtl w:val="true"/>
-          <w:lang w:bidi="he-IL"/>
-        </w:rPr>
-        <w:t>:</w:t>
-      </w:r>
-      <w:r>
-        <w:rPr>
-          <w:rFonts w:cs="Arial" w:ascii="Arial" w:hAnsi="Arial"/>
-          <w:rtl w:val="true"/>
-          <w:lang w:bidi="he-IL"/>
-        </w:rPr>
-        <w:t xml:space="preserve"> </w:t>
-      </w:r>
     </w:p>
     <w:p>
       <w:pPr>
@@ -3662,7 +3693,13 @@
       </w:pPr>
       <w:r>
         <w:rPr>
-          <w:rtl w:val="true"/>
+          <w:rFonts w:cs="Arial" w:ascii="Arial" w:hAnsi="Arial"/>
+          <w:b/>
+          <w:bCs/>
+          <w:sz w:val="24"/>
+          <w:szCs w:val="24"/>
+          <w:rtl w:val="true"/>
+          <w:lang w:bidi="he-IL"/>
         </w:rPr>
       </w:r>
     </w:p>
@@ -3690,229 +3727,6 @@
           <w:szCs w:val="24"/>
           <w:rtl w:val="true"/>
           <w:lang w:bidi="he-IL"/>
-        </w:rPr>
-      </w:r>
-    </w:p>
-    <w:p>
-      <w:pPr>
-        <w:pStyle w:val="Normal"/>
-        <w:bidi w:val="1"/>
-        <w:jc w:val="left"/>
-        <w:rPr>
-          <w:rFonts w:ascii="Arial" w:hAnsi="Arial" w:cs="Arial"/>
-        </w:rPr>
-      </w:pPr>
-      <w:r>
-        <w:rPr>
-          <w:rFonts w:cs="Arial" w:ascii="Arial" w:hAnsi="Arial"/>
-          <w:rtl w:val="true"/>
-        </w:rPr>
-      </w:r>
-    </w:p>
-    <w:p>
-      <w:pPr>
-        <w:pStyle w:val="Normal"/>
-        <w:bidi w:val="1"/>
-        <w:jc w:val="left"/>
-        <w:rPr>
-          <w:rFonts w:ascii="Arial" w:hAnsi="Arial" w:cs="Arial"/>
-        </w:rPr>
-      </w:pPr>
-      <w:r>
-        <w:rPr>
-          <w:rFonts w:cs="Arial" w:ascii="Arial" w:hAnsi="Arial"/>
-          <w:rtl w:val="true"/>
-        </w:rPr>
-      </w:r>
-    </w:p>
-    <w:p>
-      <w:pPr>
-        <w:pStyle w:val="Normal"/>
-        <w:bidi w:val="1"/>
-        <w:jc w:val="left"/>
-        <w:rPr>
-          <w:rFonts w:ascii="Arial" w:hAnsi="Arial" w:cs="Arial"/>
-        </w:rPr>
-      </w:pPr>
-      <w:r>
-        <w:rPr>
-          <w:rFonts w:ascii="Arial" w:hAnsi="Arial"/>
-          <w:b/>
-          <w:b/>
-          <w:bCs/>
-          <w:i w:val="false"/>
-          <w:i w:val="false"/>
-          <w:iCs w:val="false"/>
-          <w:sz w:val="28"/>
-          <w:sz w:val="28"/>
-          <w:szCs w:val="28"/>
-          <w:u w:val="single"/>
-          <w:rtl w:val="true"/>
-          <w:lang w:bidi="he-IL"/>
-        </w:rPr>
-        <w:t>סיכום תוצאות</w:t>
-      </w:r>
-      <w:r>
-        <w:rPr>
-          <w:rFonts w:cs="Arial" w:ascii="Arial" w:hAnsi="Arial"/>
-          <w:b/>
-          <w:bCs/>
-          <w:i w:val="false"/>
-          <w:iCs w:val="false"/>
-          <w:sz w:val="28"/>
-          <w:szCs w:val="28"/>
-          <w:u w:val="single"/>
-          <w:rtl w:val="true"/>
-          <w:lang w:bidi="he-IL"/>
-        </w:rPr>
-        <w:t xml:space="preserve">: </w:t>
-      </w:r>
-      <w:r>
-        <w:br w:type="page"/>
-      </w:r>
-    </w:p>
-    <w:p>
-      <w:pPr>
-        <w:pStyle w:val="Normal"/>
-        <w:bidi w:val="1"/>
-        <w:jc w:val="left"/>
-        <w:rPr/>
-      </w:pPr>
-      <w:r>
-        <w:rPr>
-          <w:rFonts w:ascii="Arial" w:hAnsi="Arial"/>
-          <w:b/>
-          <w:b/>
-          <w:bCs/>
-          <w:i w:val="false"/>
-          <w:i w:val="false"/>
-          <w:iCs w:val="false"/>
-          <w:sz w:val="28"/>
-          <w:sz w:val="28"/>
-          <w:szCs w:val="28"/>
-          <w:u w:val="single"/>
-          <w:rtl w:val="true"/>
-          <w:lang w:bidi="he-IL"/>
-        </w:rPr>
-        <w:t xml:space="preserve">חלק </w:t>
-      </w:r>
-      <w:r>
-        <w:rPr>
-          <w:rFonts w:ascii="Arial" w:hAnsi="Arial"/>
-          <w:b/>
-          <w:b/>
-          <w:bCs/>
-          <w:i w:val="false"/>
-          <w:i w:val="false"/>
-          <w:iCs w:val="false"/>
-          <w:sz w:val="28"/>
-          <w:sz w:val="28"/>
-          <w:szCs w:val="28"/>
-          <w:u w:val="single"/>
-          <w:rtl w:val="true"/>
-          <w:lang w:bidi="he-IL"/>
-        </w:rPr>
-        <w:t>שישי</w:t>
-      </w:r>
-      <w:r>
-        <w:rPr>
-          <w:rFonts w:ascii="Arial" w:hAnsi="Arial"/>
-          <w:b/>
-          <w:b/>
-          <w:bCs/>
-          <w:i w:val="false"/>
-          <w:i w:val="false"/>
-          <w:iCs w:val="false"/>
-          <w:sz w:val="28"/>
-          <w:sz w:val="28"/>
-          <w:szCs w:val="28"/>
-          <w:u w:val="single"/>
-          <w:rtl w:val="true"/>
-          <w:lang w:bidi="he-IL"/>
-        </w:rPr>
-        <w:t xml:space="preserve"> </w:t>
-      </w:r>
-      <w:r>
-        <w:rPr>
-          <w:rFonts w:ascii="Arial" w:hAnsi="Arial"/>
-          <w:b/>
-          <w:b/>
-          <w:bCs/>
-          <w:i w:val="false"/>
-          <w:i w:val="false"/>
-          <w:iCs w:val="false"/>
-          <w:sz w:val="28"/>
-          <w:sz w:val="28"/>
-          <w:szCs w:val="28"/>
-          <w:u w:val="single"/>
-          <w:rtl w:val="true"/>
-          <w:lang w:bidi="he-IL"/>
-        </w:rPr>
-        <w:t>אימון הרשת ושמירת המשקלים שלה</w:t>
-      </w:r>
-      <w:r>
-        <w:rPr>
-          <w:rFonts w:cs="Arial" w:ascii="Arial" w:hAnsi="Arial"/>
-          <w:b/>
-          <w:bCs/>
-          <w:i w:val="false"/>
-          <w:iCs w:val="false"/>
-          <w:sz w:val="28"/>
-          <w:szCs w:val="28"/>
-          <w:u w:val="single"/>
-          <w:rtl w:val="true"/>
-          <w:lang w:bidi="he-IL"/>
-        </w:rPr>
-        <w:t>:</w:t>
-      </w:r>
-      <w:r>
-        <w:rPr>
-          <w:rFonts w:cs="Arial" w:ascii="Arial" w:hAnsi="Arial"/>
-          <w:rtl w:val="true"/>
-          <w:lang w:bidi="he-IL"/>
-        </w:rPr>
-        <w:t xml:space="preserve"> </w:t>
-      </w:r>
-    </w:p>
-    <w:p>
-      <w:pPr>
-        <w:pStyle w:val="Normal"/>
-        <w:bidi w:val="1"/>
-        <w:jc w:val="left"/>
-        <w:rPr>
-          <w:rFonts w:ascii="Arial" w:hAnsi="Arial" w:cs="Arial"/>
-          <w:b/>
-          <w:b/>
-          <w:bCs/>
-          <w:sz w:val="24"/>
-          <w:szCs w:val="24"/>
-          <w:lang w:bidi="he-IL"/>
-        </w:rPr>
-      </w:pPr>
-      <w:r>
-        <w:rPr>
-          <w:rtl w:val="true"/>
-        </w:rPr>
-      </w:r>
-    </w:p>
-    <w:p>
-      <w:pPr>
-        <w:pStyle w:val="Normal"/>
-        <w:bidi w:val="1"/>
-        <w:jc w:val="left"/>
-        <w:rPr>
-          <w:rFonts w:ascii="Arial" w:hAnsi="Arial" w:cs="Arial"/>
-          <w:b/>
-          <w:b/>
-          <w:bCs/>
-          <w:sz w:val="24"/>
-          <w:szCs w:val="24"/>
-          <w:lang w:bidi="he-IL"/>
-        </w:rPr>
-      </w:pPr>
-      <w:r>
-        <w:rPr>
-          <w:rtl w:val="true"/>
         </w:rPr>
       </w:r>
     </w:p>
@@ -4152,8 +3966,8 @@
       </w:pPr>
       <w:r>
         <w:rPr>
-          <w:rtl w:val="true"/>
-          <w:lang w:bidi="he-IL"/>
+          <w:rFonts w:cs="Arial" w:ascii="Arial" w:hAnsi="Arial"/>
+          <w:rtl w:val="true"/>
         </w:rPr>
       </w:r>
     </w:p>
@@ -4450,7 +4264,14 @@
         </w:rPr>
       </w:pPr>
       <w:r>
-        <w:rPr/>
+        <w:rPr>
+          <w:rFonts w:cs="Arial" w:ascii="Arial" w:hAnsi="Arial"/>
+          <w:b/>
+          <w:bCs/>
+          <w:sz w:val="24"/>
+          <w:szCs w:val="24"/>
+          <w:lang w:bidi="he-IL"/>
+        </w:rPr>
       </w:r>
     </w:p>
     <w:tbl>
@@ -5862,9 +5683,7 @@
         <w:spacing w:before="0" w:after="160"/>
         <w:ind w:left="0" w:hanging="0"/>
         <w:jc w:val="left"/>
-        <w:rPr>
-          <w:rFonts w:ascii="Arial" w:hAnsi="Arial" w:cs="Arial"/>
-        </w:rPr>
+        <w:rPr/>
       </w:pPr>
       <w:r>
         <w:rPr>

</xml_diff>